<commit_message>
remove temproal doc file
</commit_message>
<xml_diff>
--- a/ROAD2H use cases/road2h_useCases.docx
+++ b/ROAD2H use cases/road2h_useCases.docx
@@ -1683,21 +1683,79 @@
         <w:rPr>
           <w:i/>
           <w:iCs/>
-        </w:rPr>
-      </w:pPr>
-      <w:r>
-        <w:rPr>
-          <w:i/>
-          <w:iCs/>
-        </w:rPr>
-        <w:t>Current COPD group:</w:t>
-      </w:r>
-      <w:r>
-        <w:rPr>
-          <w:i/>
-          <w:iCs/>
-        </w:rPr>
-        <w:t xml:space="preserve"> D</w:t>
+          <w:highlight w:val="yellow"/>
+        </w:rPr>
+      </w:pPr>
+      <w:r>
+        <w:rPr>
+          <w:i/>
+          <w:iCs/>
+          <w:highlight w:val="yellow"/>
+        </w:rPr>
+        <w:t>Current COPD group: D</w:t>
+      </w:r>
+      <w:r>
+        <w:rPr>
+          <w:i/>
+          <w:iCs/>
+          <w:highlight w:val="yellow"/>
+        </w:rPr>
+        <w:t xml:space="preserve"> </w:t>
+      </w:r>
+      <w:r>
+        <w:rPr>
+          <w:i/>
+          <w:iCs/>
+          <w:highlight w:val="yellow"/>
+        </w:rPr>
+        <w:t xml:space="preserve"> </w:t>
+      </w:r>
+      <w:r>
+        <w:rPr>
+          <w:i/>
+          <w:iCs/>
+          <w:color w:val="FF0000"/>
+          <w:highlight w:val="yellow"/>
+        </w:rPr>
+        <w:t xml:space="preserve">Martin, this is </w:t>
+      </w:r>
+      <w:r>
+        <w:rPr>
+          <w:i/>
+          <w:iCs/>
+          <w:color w:val="FF0000"/>
+          <w:highlight w:val="yellow"/>
+        </w:rPr>
+        <w:t xml:space="preserve">part of the </w:t>
+      </w:r>
+      <w:r>
+        <w:rPr>
+          <w:i/>
+          <w:iCs/>
+          <w:color w:val="FF0000"/>
+          <w:highlight w:val="yellow"/>
+        </w:rPr>
+        <w:t xml:space="preserve">outcome, derived from current CAT, </w:t>
+      </w:r>
+      <w:proofErr w:type="spellStart"/>
+      <w:r>
+        <w:rPr>
+          <w:i/>
+          <w:iCs/>
+          <w:color w:val="FF0000"/>
+          <w:highlight w:val="yellow"/>
+        </w:rPr>
+        <w:t>mMRC</w:t>
+      </w:r>
+      <w:proofErr w:type="spellEnd"/>
+      <w:r>
+        <w:rPr>
+          <w:i/>
+          <w:iCs/>
+          <w:color w:val="FF0000"/>
+          <w:highlight w:val="yellow"/>
+        </w:rPr>
+        <w:t xml:space="preserve"> and exacerbations, so do not add it as input at first. Same for all other use cases.</w:t>
       </w:r>
     </w:p>
     <w:p>

</xml_diff>